<commit_message>
Nearly complete version of Composition tutorial and tests.
</commit_message>
<xml_diff>
--- a/Compositions/Creating a Composition Profile.docx
+++ b/Compositions/Creating a Composition Profile.docx
@@ -9,6 +9,41 @@
       <w:r>
         <w:t>Creating a Composition Profile</w:t>
       </w:r>
+    </w:p>
+    <w:p/>
+    <w:p>
+      <w:r>
+        <w:t xml:space="preserve">Date: </w:t>
+      </w:r>
+      <w:r>
+        <w:t>10th March 2017</w:t>
+      </w:r>
+    </w:p>
+    <w:p>
+      <w:r>
+        <w:t xml:space="preserve">Author: Kevin Mayfield </w:t>
+      </w:r>
+    </w:p>
+    <w:p>
+      <w:r>
+        <w:t xml:space="preserve">Ref: </w:t>
+      </w:r>
+      <w:proofErr w:type="spellStart"/>
+      <w:r>
+        <w:t>CareConnect</w:t>
+      </w:r>
+      <w:proofErr w:type="spellEnd"/>
+      <w:r>
+        <w:t xml:space="preserve"> FHIR Profiles: </w:t>
+      </w:r>
+      <w:hyperlink r:id="rId9" w:history="1">
+        <w:r>
+          <w:rPr>
+            <w:rStyle w:val="Hyperlink"/>
+          </w:rPr>
+          <w:t>http://www.interopen.org/candidate-profiles/care-connect/</w:t>
+        </w:r>
+      </w:hyperlink>
     </w:p>
     <w:p/>
     <w:p>
@@ -46,7 +81,7 @@
                     </pic:cNvPicPr>
                   </pic:nvPicPr>
                   <pic:blipFill>
-                    <a:blip r:embed="rId8">
+                    <a:blip r:embed="rId10">
                       <a:extLst>
                         <a:ext uri="{28A0092B-C50C-407E-A947-70E740481C1C}">
                           <a14:useLocalDpi xmlns:a14="http://schemas.microsoft.com/office/drawing/2010/main" val="0"/>
@@ -125,6 +160,7 @@
         </w:numPr>
       </w:pPr>
       <w:r>
+        <w:lastRenderedPageBreak/>
         <w:t xml:space="preserve">Add the </w:t>
       </w:r>
       <w:proofErr w:type="spellStart"/>
@@ -137,12 +173,12 @@
       <w:r>
         <w:t xml:space="preserve"> for the resource. E.g. </w:t>
       </w:r>
-      <w:hyperlink r:id="rId9" w:history="1">
+      <w:hyperlink r:id="rId11" w:history="1">
         <w:r>
           <w:rPr>
             <w:rStyle w:val="Hyperlink"/>
           </w:rPr>
-          <w:t>http://leedsth.nhs.uk/Dstu2/StructureDefinition/LTHT-Leeds-Care-Record-Composition-1</w:t>
+          <w:t>https://fhir.leedsth.nhs.uk/Dstu2/StructureDefinition/LTHT-Leeds-Care-Record-Composition-1</w:t>
         </w:r>
       </w:hyperlink>
     </w:p>
@@ -192,7 +228,6 @@
         </w:rPr>
       </w:pPr>
       <w:r>
-        <w:lastRenderedPageBreak/>
         <w:t xml:space="preserve">Add a Resource Id and Name. In this example we have used </w:t>
       </w:r>
       <w:r>
@@ -235,6 +270,14 @@
       <w:r>
         <w:t>Add copyright and publisher</w:t>
       </w:r>
+    </w:p>
+    <w:p>
+      <w:pPr>
+        <w:pStyle w:val="ListParagraph"/>
+        <w:rPr>
+          <w:b/>
+        </w:rPr>
+      </w:pPr>
     </w:p>
     <w:p>
       <w:pPr>
@@ -267,7 +310,7 @@
                     </pic:cNvPicPr>
                   </pic:nvPicPr>
                   <pic:blipFill>
-                    <a:blip r:embed="rId10">
+                    <a:blip r:embed="rId12">
                       <a:extLst>
                         <a:ext uri="{28A0092B-C50C-407E-A947-70E740481C1C}">
                           <a14:useLocalDpi xmlns:a14="http://schemas.microsoft.com/office/drawing/2010/main" val="0"/>
@@ -492,6 +535,7 @@
         </w:numPr>
       </w:pPr>
       <w:r>
+        <w:lastRenderedPageBreak/>
         <w:t>text</w:t>
       </w:r>
     </w:p>
@@ -552,7 +596,6 @@
           <w:noProof/>
           <w:lang w:eastAsia="en-GB"/>
         </w:rPr>
-        <w:lastRenderedPageBreak/>
         <w:drawing>
           <wp:inline distT="0" distB="0" distL="0" distR="0">
             <wp:extent cx="5724525" cy="3914775"/>
@@ -571,7 +614,7 @@
                     </pic:cNvPicPr>
                   </pic:nvPicPr>
                   <pic:blipFill>
-                    <a:blip r:embed="rId11">
+                    <a:blip r:embed="rId13">
                       <a:extLst>
                         <a:ext uri="{28A0092B-C50C-407E-A947-70E740481C1C}">
                           <a14:useLocalDpi xmlns:a14="http://schemas.microsoft.com/office/drawing/2010/main" val="0"/>
@@ -608,12 +651,12 @@
       <w:r>
         <w:t>The constraints we’ve done so far match the GP Connect Composition profile (</w:t>
       </w:r>
-      <w:hyperlink r:id="rId12" w:history="1">
+      <w:hyperlink r:id="rId14" w:history="1">
         <w:r>
           <w:rPr>
             <w:rStyle w:val="Hyperlink"/>
           </w:rPr>
-          <w:t>http://fhir.nhs.net/StructureDefinition/gpconnect-carerecord-composition-1</w:t>
+          <w:t>https://fhir.nhs.net/StructureDefinition/gpconnect-carerecord-composition-1</w:t>
         </w:r>
       </w:hyperlink>
       <w:r>
@@ -652,12 +695,12 @@
       <w:r>
         <w:t xml:space="preserve">: </w:t>
       </w:r>
-      <w:hyperlink r:id="rId13" w:history="1">
+      <w:hyperlink r:id="rId15" w:history="1">
         <w:r>
           <w:rPr>
             <w:rStyle w:val="Hyperlink"/>
           </w:rPr>
-          <w:t>http://fhir.nhs.net/ValueSet/document-type-codes-snct-1</w:t>
+          <w:t>https://fhir.nhs.net/ValueSet/document-type-codes-snct-1</w:t>
         </w:r>
       </w:hyperlink>
       <w:r>
@@ -668,7 +711,7 @@
       <w:r>
         <w:t>(</w:t>
       </w:r>
-      <w:hyperlink r:id="rId14" w:history="1">
+      <w:hyperlink r:id="rId16" w:history="1">
         <w:r>
           <w:rPr>
             <w:rStyle w:val="Hyperlink"/>
@@ -690,12 +733,12 @@
       <w:r>
         <w:t xml:space="preserve">: </w:t>
       </w:r>
-      <w:hyperlink r:id="rId15" w:history="1">
+      <w:hyperlink r:id="rId17" w:history="1">
         <w:r>
           <w:rPr>
             <w:rStyle w:val="Hyperlink"/>
           </w:rPr>
-          <w:t>http://fhir.nhs.net/ValueSet/care-setting-codes-snct-1</w:t>
+          <w:t>https://fhir.nhs.net/ValueSet/care-setting-codes-snct-1</w:t>
         </w:r>
       </w:hyperlink>
     </w:p>
@@ -703,7 +746,7 @@
       <w:r>
         <w:t>(</w:t>
       </w:r>
-      <w:hyperlink r:id="rId16" w:history="1">
+      <w:hyperlink r:id="rId18" w:history="1">
         <w:r>
           <w:rPr>
             <w:rStyle w:val="Hyperlink"/>
@@ -772,7 +815,7 @@
                     </pic:cNvPicPr>
                   </pic:nvPicPr>
                   <pic:blipFill>
-                    <a:blip r:embed="rId17">
+                    <a:blip r:embed="rId19">
                       <a:extLst>
                         <a:ext uri="{28A0092B-C50C-407E-A947-70E740481C1C}">
                           <a14:useLocalDpi xmlns:a14="http://schemas.microsoft.com/office/drawing/2010/main" val="0"/>
@@ -884,7 +927,7 @@
                     </pic:cNvPicPr>
                   </pic:nvPicPr>
                   <pic:blipFill>
-                    <a:blip r:embed="rId18">
+                    <a:blip r:embed="rId20">
                       <a:extLst>
                         <a:ext uri="{28A0092B-C50C-407E-A947-70E740481C1C}">
                           <a14:useLocalDpi xmlns:a14="http://schemas.microsoft.com/office/drawing/2010/main" val="0"/>
@@ -948,7 +991,7 @@
                     </pic:cNvPicPr>
                   </pic:nvPicPr>
                   <pic:blipFill>
-                    <a:blip r:embed="rId19">
+                    <a:blip r:embed="rId21">
                       <a:extLst>
                         <a:ext uri="{28A0092B-C50C-407E-A947-70E740481C1C}">
                           <a14:useLocalDpi xmlns:a14="http://schemas.microsoft.com/office/drawing/2010/main" val="0"/>
@@ -1376,7 +1419,7 @@
                     </pic:cNvPicPr>
                   </pic:nvPicPr>
                   <pic:blipFill>
-                    <a:blip r:embed="rId20">
+                    <a:blip r:embed="rId22">
                       <a:extLst>
                         <a:ext uri="{28A0092B-C50C-407E-A947-70E740481C1C}">
                           <a14:useLocalDpi xmlns:a14="http://schemas.microsoft.com/office/drawing/2010/main" val="0"/>
@@ -1443,7 +1486,7 @@
                     </pic:cNvPicPr>
                   </pic:nvPicPr>
                   <pic:blipFill>
-                    <a:blip r:embed="rId21">
+                    <a:blip r:embed="rId23">
                       <a:extLst>
                         <a:ext uri="{28A0092B-C50C-407E-A947-70E740481C1C}">
                           <a14:useLocalDpi xmlns:a14="http://schemas.microsoft.com/office/drawing/2010/main" val="0"/>
@@ -1611,6 +1654,18 @@
       </w:r>
       <w:proofErr w:type="spellEnd"/>
     </w:p>
+    <w:p>
+      <w:pPr>
+        <w:pStyle w:val="ListParagraph"/>
+        <w:numPr>
+          <w:ilvl w:val="0"/>
+          <w:numId w:val="4"/>
+        </w:numPr>
+      </w:pPr>
+      <w:r>
+        <w:t>section</w:t>
+      </w:r>
+    </w:p>
     <w:p/>
     <w:p>
       <w:r>
@@ -1628,7 +1683,6 @@
     <w:p/>
     <w:p>
       <w:r>
-        <w:lastRenderedPageBreak/>
         <w:t xml:space="preserve">Change the Value set reference to one pointing to the </w:t>
       </w:r>
       <w:r>
@@ -1646,7 +1700,7 @@
       <w:r>
         <w:t xml:space="preserve">In the below this is </w:t>
       </w:r>
-      <w:hyperlink r:id="rId22" w:history="1">
+      <w:hyperlink r:id="rId24" w:history="1">
         <w:r>
           <w:rPr>
             <w:rStyle w:val="Hyperlink"/>
@@ -1680,7 +1734,7 @@
                     </pic:cNvPicPr>
                   </pic:nvPicPr>
                   <pic:blipFill>
-                    <a:blip r:embed="rId23">
+                    <a:blip r:embed="rId25">
                       <a:extLst>
                         <a:ext uri="{28A0092B-C50C-407E-A947-70E740481C1C}">
                           <a14:useLocalDpi xmlns:a14="http://schemas.microsoft.com/office/drawing/2010/main" val="0"/>
@@ -1795,7 +1849,7 @@
                     </pic:cNvPicPr>
                   </pic:nvPicPr>
                   <pic:blipFill>
-                    <a:blip r:embed="rId24">
+                    <a:blip r:embed="rId26">
                       <a:extLst>
                         <a:ext uri="{28A0092B-C50C-407E-A947-70E740481C1C}">
                           <a14:useLocalDpi xmlns:a14="http://schemas.microsoft.com/office/drawing/2010/main" val="0"/>
@@ -1834,6 +1888,8 @@
         </w:rPr>
       </w:pPr>
     </w:p>
+    <w:p/>
+    <w:p/>
     <w:p>
       <w:r>
         <w:t>That’s it… or that’s how to do it for the next sections.</w:t>
@@ -1841,6 +1897,1423 @@
     </w:p>
     <w:p/>
     <w:p>
+      <w:pPr>
+        <w:spacing w:after="200" w:line="276" w:lineRule="auto"/>
+        <w:rPr>
+          <w:rFonts w:asciiTheme="majorHAnsi" w:eastAsiaTheme="majorEastAsia" w:hAnsiTheme="majorHAnsi" w:cstheme="majorBidi"/>
+          <w:b/>
+          <w:bCs/>
+          <w:color w:val="4F81BD" w:themeColor="accent1"/>
+          <w:sz w:val="26"/>
+          <w:szCs w:val="26"/>
+        </w:rPr>
+      </w:pPr>
+      <w:r>
+        <w:br w:type="page"/>
+      </w:r>
+    </w:p>
+    <w:p>
+      <w:pPr>
+        <w:pStyle w:val="Heading2"/>
+      </w:pPr>
+      <w:r>
+        <w:lastRenderedPageBreak/>
+        <w:t>Adding Structure</w:t>
+      </w:r>
+    </w:p>
+    <w:p/>
+    <w:p>
+      <w:r>
+        <w:t xml:space="preserve">What we’ve done so far is very similar to GP </w:t>
+      </w:r>
+      <w:proofErr w:type="gramStart"/>
+      <w:r>
+        <w:t>Connect,</w:t>
+      </w:r>
+      <w:proofErr w:type="gramEnd"/>
+      <w:r>
+        <w:t xml:space="preserve"> </w:t>
+      </w:r>
+      <w:r>
+        <w:t>we’ve defined a resource to return a patient summary record in html</w:t>
+      </w:r>
+      <w:r>
+        <w:t>,</w:t>
+      </w:r>
+      <w:r>
+        <w:t xml:space="preserve"> split into sections. (The text node of the section contains the html).</w:t>
+      </w:r>
+      <w:r>
+        <w:t xml:space="preserve"> This is useful for displaying the context in a browser but parsing html is not ideal for information systems. As mentioned earlier each section corresponds to a FHIR resource type, the table below shows the </w:t>
+      </w:r>
+      <w:proofErr w:type="spellStart"/>
+      <w:r>
+        <w:t>CareConnect</w:t>
+      </w:r>
+      <w:proofErr w:type="spellEnd"/>
+      <w:r>
+        <w:t xml:space="preserve"> profile or FHIR resource mapping to type. </w:t>
+      </w:r>
+    </w:p>
+    <w:p/>
+    <w:p/>
+    <w:tbl>
+      <w:tblPr>
+        <w:tblStyle w:val="TableGrid"/>
+        <w:tblW w:w="0" w:type="auto"/>
+        <w:tblLook w:val="04A0" w:firstRow="1" w:lastRow="0" w:firstColumn="1" w:lastColumn="0" w:noHBand="0" w:noVBand="1"/>
+      </w:tblPr>
+      <w:tblGrid>
+        <w:gridCol w:w="4621"/>
+        <w:gridCol w:w="4621"/>
+      </w:tblGrid>
+      <w:tr>
+        <w:tc>
+          <w:tcPr>
+            <w:tcW w:w="4621" w:type="dxa"/>
+            <w:shd w:val="clear" w:color="auto" w:fill="EEECE1" w:themeFill="background2"/>
+          </w:tcPr>
+          <w:p>
+            <w:r>
+              <w:t>Section Title</w:t>
+            </w:r>
+          </w:p>
+        </w:tc>
+        <w:tc>
+          <w:tcPr>
+            <w:tcW w:w="4621" w:type="dxa"/>
+            <w:shd w:val="clear" w:color="auto" w:fill="EEECE1" w:themeFill="background2"/>
+          </w:tcPr>
+          <w:p>
+            <w:proofErr w:type="spellStart"/>
+            <w:r>
+              <w:t>CareConnect</w:t>
+            </w:r>
+            <w:proofErr w:type="spellEnd"/>
+            <w:r>
+              <w:t xml:space="preserve"> (or FHIR resource)</w:t>
+            </w:r>
+          </w:p>
+        </w:tc>
+      </w:tr>
+      <w:tr>
+        <w:tc>
+          <w:tcPr>
+            <w:tcW w:w="4621" w:type="dxa"/>
+          </w:tcPr>
+          <w:p>
+            <w:r>
+              <w:t>Patient</w:t>
+            </w:r>
+          </w:p>
+        </w:tc>
+        <w:tc>
+          <w:tcPr>
+            <w:tcW w:w="4621" w:type="dxa"/>
+          </w:tcPr>
+          <w:p>
+            <w:r>
+              <w:rPr>
+                <w:rFonts w:cs="Arial"/>
+                <w:color w:val="333333"/>
+                <w:sz w:val="21"/>
+                <w:szCs w:val="21"/>
+                <w:shd w:val="clear" w:color="auto" w:fill="F5F5F5"/>
+              </w:rPr>
+              <w:t>http</w:t>
+            </w:r>
+            <w:r>
+              <w:rPr>
+                <w:rFonts w:cs="Arial"/>
+                <w:color w:val="333333"/>
+                <w:sz w:val="21"/>
+                <w:szCs w:val="21"/>
+                <w:shd w:val="clear" w:color="auto" w:fill="F5F5F5"/>
+              </w:rPr>
+              <w:t>s</w:t>
+            </w:r>
+            <w:r>
+              <w:rPr>
+                <w:rFonts w:cs="Arial"/>
+                <w:color w:val="333333"/>
+                <w:sz w:val="21"/>
+                <w:szCs w:val="21"/>
+                <w:shd w:val="clear" w:color="auto" w:fill="F5F5F5"/>
+              </w:rPr>
+              <w:t>://</w:t>
+            </w:r>
+            <w:r>
+              <w:rPr>
+                <w:rFonts w:cs="Arial"/>
+                <w:color w:val="333333"/>
+                <w:sz w:val="21"/>
+                <w:szCs w:val="21"/>
+                <w:shd w:val="clear" w:color="auto" w:fill="F5F5F5"/>
+              </w:rPr>
+              <w:t>fhir.</w:t>
+            </w:r>
+            <w:r>
+              <w:rPr>
+                <w:rFonts w:cs="Arial"/>
+                <w:color w:val="333333"/>
+                <w:sz w:val="21"/>
+                <w:szCs w:val="21"/>
+                <w:shd w:val="clear" w:color="auto" w:fill="F5F5F5"/>
+              </w:rPr>
+              <w:t>hl7.org.uk/CareConnect-Patient-1.structuredefinition.xml</w:t>
+            </w:r>
+          </w:p>
+        </w:tc>
+      </w:tr>
+      <w:tr>
+        <w:tc>
+          <w:tcPr>
+            <w:tcW w:w="4621" w:type="dxa"/>
+          </w:tcPr>
+          <w:p>
+            <w:r>
+              <w:t>Alerts</w:t>
+            </w:r>
+          </w:p>
+        </w:tc>
+        <w:tc>
+          <w:tcPr>
+            <w:tcW w:w="4621" w:type="dxa"/>
+          </w:tcPr>
+          <w:p>
+            <w:r>
+              <w:rPr>
+                <w:rFonts w:cs="Arial"/>
+                <w:color w:val="333333"/>
+                <w:sz w:val="21"/>
+                <w:szCs w:val="21"/>
+                <w:shd w:val="clear" w:color="auto" w:fill="F5F5F5"/>
+              </w:rPr>
+              <w:t>http</w:t>
+            </w:r>
+            <w:r>
+              <w:rPr>
+                <w:rFonts w:cs="Arial"/>
+                <w:color w:val="333333"/>
+                <w:sz w:val="21"/>
+                <w:szCs w:val="21"/>
+                <w:shd w:val="clear" w:color="auto" w:fill="F5F5F5"/>
+              </w:rPr>
+              <w:t>s</w:t>
+            </w:r>
+            <w:r>
+              <w:rPr>
+                <w:rFonts w:cs="Arial"/>
+                <w:color w:val="333333"/>
+                <w:sz w:val="21"/>
+                <w:szCs w:val="21"/>
+                <w:shd w:val="clear" w:color="auto" w:fill="F5F5F5"/>
+              </w:rPr>
+              <w:t>://</w:t>
+            </w:r>
+            <w:r>
+              <w:rPr>
+                <w:rFonts w:cs="Arial"/>
+                <w:color w:val="333333"/>
+                <w:sz w:val="21"/>
+                <w:szCs w:val="21"/>
+                <w:shd w:val="clear" w:color="auto" w:fill="F5F5F5"/>
+              </w:rPr>
+              <w:t>fhir.</w:t>
+            </w:r>
+            <w:r>
+              <w:rPr>
+                <w:rFonts w:cs="Arial"/>
+                <w:color w:val="333333"/>
+                <w:sz w:val="21"/>
+                <w:szCs w:val="21"/>
+                <w:shd w:val="clear" w:color="auto" w:fill="F5F5F5"/>
+              </w:rPr>
+              <w:t>hl7.org.uk/CareConnect-Flag-1.structuredefinition.xml</w:t>
+            </w:r>
+          </w:p>
+        </w:tc>
+      </w:tr>
+      <w:tr>
+        <w:tc>
+          <w:tcPr>
+            <w:tcW w:w="4621" w:type="dxa"/>
+          </w:tcPr>
+          <w:p>
+            <w:r>
+              <w:t>Allergies</w:t>
+            </w:r>
+          </w:p>
+        </w:tc>
+        <w:tc>
+          <w:tcPr>
+            <w:tcW w:w="4621" w:type="dxa"/>
+          </w:tcPr>
+          <w:p>
+            <w:r>
+              <w:rPr>
+                <w:rFonts w:cs="Arial"/>
+                <w:color w:val="333333"/>
+                <w:sz w:val="21"/>
+                <w:szCs w:val="21"/>
+                <w:shd w:val="clear" w:color="auto" w:fill="FFFFFF"/>
+              </w:rPr>
+              <w:t>http</w:t>
+            </w:r>
+            <w:r>
+              <w:rPr>
+                <w:rFonts w:cs="Arial"/>
+                <w:color w:val="333333"/>
+                <w:sz w:val="21"/>
+                <w:szCs w:val="21"/>
+                <w:shd w:val="clear" w:color="auto" w:fill="FFFFFF"/>
+              </w:rPr>
+              <w:t>s</w:t>
+            </w:r>
+            <w:r>
+              <w:rPr>
+                <w:rFonts w:cs="Arial"/>
+                <w:color w:val="333333"/>
+                <w:sz w:val="21"/>
+                <w:szCs w:val="21"/>
+                <w:shd w:val="clear" w:color="auto" w:fill="FFFFFF"/>
+              </w:rPr>
+              <w:t>://</w:t>
+            </w:r>
+            <w:r>
+              <w:rPr>
+                <w:rFonts w:cs="Arial"/>
+                <w:color w:val="333333"/>
+                <w:sz w:val="21"/>
+                <w:szCs w:val="21"/>
+                <w:shd w:val="clear" w:color="auto" w:fill="FFFFFF"/>
+              </w:rPr>
+              <w:t>fhir.</w:t>
+            </w:r>
+            <w:r>
+              <w:rPr>
+                <w:rFonts w:cs="Arial"/>
+                <w:color w:val="333333"/>
+                <w:sz w:val="21"/>
+                <w:szCs w:val="21"/>
+                <w:shd w:val="clear" w:color="auto" w:fill="FFFFFF"/>
+              </w:rPr>
+              <w:t>hl7.org.uk/CareConnect-AllergyIntolerance-1.structuredefinition.xml</w:t>
+            </w:r>
+          </w:p>
+        </w:tc>
+      </w:tr>
+      <w:tr>
+        <w:tc>
+          <w:tcPr>
+            <w:tcW w:w="4621" w:type="dxa"/>
+          </w:tcPr>
+          <w:p>
+            <w:r>
+              <w:t>Care Plan</w:t>
+            </w:r>
+          </w:p>
+        </w:tc>
+        <w:tc>
+          <w:tcPr>
+            <w:tcW w:w="4621" w:type="dxa"/>
+          </w:tcPr>
+          <w:p>
+            <w:r>
+              <w:t>Care Plan</w:t>
+            </w:r>
+          </w:p>
+        </w:tc>
+      </w:tr>
+      <w:tr>
+        <w:tc>
+          <w:tcPr>
+            <w:tcW w:w="4621" w:type="dxa"/>
+          </w:tcPr>
+          <w:p>
+            <w:r>
+              <w:t>Immunisations</w:t>
+            </w:r>
+          </w:p>
+        </w:tc>
+        <w:tc>
+          <w:tcPr>
+            <w:tcW w:w="4621" w:type="dxa"/>
+          </w:tcPr>
+          <w:p>
+            <w:r>
+              <w:rPr>
+                <w:rFonts w:cs="Arial"/>
+                <w:color w:val="333333"/>
+                <w:sz w:val="21"/>
+                <w:szCs w:val="21"/>
+                <w:shd w:val="clear" w:color="auto" w:fill="F5F5F5"/>
+              </w:rPr>
+              <w:t>http</w:t>
+            </w:r>
+            <w:r>
+              <w:rPr>
+                <w:rFonts w:cs="Arial"/>
+                <w:color w:val="333333"/>
+                <w:sz w:val="21"/>
+                <w:szCs w:val="21"/>
+                <w:shd w:val="clear" w:color="auto" w:fill="F5F5F5"/>
+              </w:rPr>
+              <w:t>s</w:t>
+            </w:r>
+            <w:r>
+              <w:rPr>
+                <w:rFonts w:cs="Arial"/>
+                <w:color w:val="333333"/>
+                <w:sz w:val="21"/>
+                <w:szCs w:val="21"/>
+                <w:shd w:val="clear" w:color="auto" w:fill="F5F5F5"/>
+              </w:rPr>
+              <w:t>://</w:t>
+            </w:r>
+            <w:r>
+              <w:rPr>
+                <w:rFonts w:cs="Arial"/>
+                <w:color w:val="333333"/>
+                <w:sz w:val="21"/>
+                <w:szCs w:val="21"/>
+                <w:shd w:val="clear" w:color="auto" w:fill="F5F5F5"/>
+              </w:rPr>
+              <w:t>fhir.</w:t>
+            </w:r>
+            <w:r>
+              <w:rPr>
+                <w:rFonts w:cs="Arial"/>
+                <w:color w:val="333333"/>
+                <w:sz w:val="21"/>
+                <w:szCs w:val="21"/>
+                <w:shd w:val="clear" w:color="auto" w:fill="F5F5F5"/>
+              </w:rPr>
+              <w:t>hl7.org.uk/CareConnect-Immunization-1.structuredefinition.xml</w:t>
+            </w:r>
+          </w:p>
+        </w:tc>
+      </w:tr>
+      <w:tr>
+        <w:tc>
+          <w:tcPr>
+            <w:tcW w:w="4621" w:type="dxa"/>
+          </w:tcPr>
+          <w:p>
+            <w:r>
+              <w:t>Medications</w:t>
+            </w:r>
+          </w:p>
+        </w:tc>
+        <w:tc>
+          <w:tcPr>
+            <w:tcW w:w="4621" w:type="dxa"/>
+          </w:tcPr>
+          <w:p>
+            <w:r>
+              <w:rPr>
+                <w:rFonts w:cs="Arial"/>
+                <w:color w:val="333333"/>
+                <w:sz w:val="21"/>
+                <w:szCs w:val="21"/>
+                <w:shd w:val="clear" w:color="auto" w:fill="FFFFFF"/>
+              </w:rPr>
+              <w:t>http</w:t>
+            </w:r>
+            <w:r>
+              <w:rPr>
+                <w:rFonts w:cs="Arial"/>
+                <w:color w:val="333333"/>
+                <w:sz w:val="21"/>
+                <w:szCs w:val="21"/>
+                <w:shd w:val="clear" w:color="auto" w:fill="FFFFFF"/>
+              </w:rPr>
+              <w:t>s</w:t>
+            </w:r>
+            <w:r>
+              <w:rPr>
+                <w:rFonts w:cs="Arial"/>
+                <w:color w:val="333333"/>
+                <w:sz w:val="21"/>
+                <w:szCs w:val="21"/>
+                <w:shd w:val="clear" w:color="auto" w:fill="FFFFFF"/>
+              </w:rPr>
+              <w:t>://</w:t>
+            </w:r>
+            <w:r>
+              <w:rPr>
+                <w:rFonts w:cs="Arial"/>
+                <w:color w:val="333333"/>
+                <w:sz w:val="21"/>
+                <w:szCs w:val="21"/>
+                <w:shd w:val="clear" w:color="auto" w:fill="FFFFFF"/>
+              </w:rPr>
+              <w:t>fhir.</w:t>
+            </w:r>
+            <w:r>
+              <w:rPr>
+                <w:rFonts w:cs="Arial"/>
+                <w:color w:val="333333"/>
+                <w:sz w:val="21"/>
+                <w:szCs w:val="21"/>
+                <w:shd w:val="clear" w:color="auto" w:fill="FFFFFF"/>
+              </w:rPr>
+              <w:t>hl7.org.uk/CareConnect-MedicationOrder-1.structuredefinition.xml</w:t>
+            </w:r>
+          </w:p>
+        </w:tc>
+      </w:tr>
+      <w:tr>
+        <w:tc>
+          <w:tcPr>
+            <w:tcW w:w="4621" w:type="dxa"/>
+          </w:tcPr>
+          <w:p>
+            <w:r>
+              <w:t>Referrals</w:t>
+            </w:r>
+          </w:p>
+        </w:tc>
+        <w:tc>
+          <w:tcPr>
+            <w:tcW w:w="4621" w:type="dxa"/>
+          </w:tcPr>
+          <w:p>
+            <w:proofErr w:type="spellStart"/>
+            <w:r>
+              <w:t>ReferralRequest</w:t>
+            </w:r>
+            <w:proofErr w:type="spellEnd"/>
+          </w:p>
+        </w:tc>
+      </w:tr>
+    </w:tbl>
+    <w:p/>
+    <w:p>
+      <w:r>
+        <w:t>To add links to these resources to our Composition we will create a new version of our composition. Change the version number to 2.</w:t>
+      </w:r>
+    </w:p>
+    <w:p/>
+    <w:p>
+      <w:r>
+        <w:rPr>
+          <w:noProof/>
+          <w:lang w:eastAsia="en-GB"/>
+        </w:rPr>
+        <w:drawing>
+          <wp:inline distT="0" distB="0" distL="0" distR="0">
+            <wp:extent cx="5724525" cy="3409950"/>
+            <wp:effectExtent l="0" t="0" r="9525" b="0"/>
+            <wp:docPr id="11" name="Picture 11"/>
+            <wp:cNvGraphicFramePr>
+              <a:graphicFrameLocks xmlns:a="http://schemas.openxmlformats.org/drawingml/2006/main" noChangeAspect="1"/>
+            </wp:cNvGraphicFramePr>
+            <a:graphic xmlns:a="http://schemas.openxmlformats.org/drawingml/2006/main">
+              <a:graphicData uri="http://schemas.openxmlformats.org/drawingml/2006/picture">
+                <pic:pic xmlns:pic="http://schemas.openxmlformats.org/drawingml/2006/picture">
+                  <pic:nvPicPr>
+                    <pic:cNvPr id="0" name="Picture 11"/>
+                    <pic:cNvPicPr>
+                      <a:picLocks noChangeAspect="1" noChangeArrowheads="1"/>
+                    </pic:cNvPicPr>
+                  </pic:nvPicPr>
+                  <pic:blipFill>
+                    <a:blip r:embed="rId27">
+                      <a:extLst>
+                        <a:ext uri="{28A0092B-C50C-407E-A947-70E740481C1C}">
+                          <a14:useLocalDpi xmlns:a14="http://schemas.microsoft.com/office/drawing/2010/main" val="0"/>
+                        </a:ext>
+                      </a:extLst>
+                    </a:blip>
+                    <a:srcRect/>
+                    <a:stretch>
+                      <a:fillRect/>
+                    </a:stretch>
+                  </pic:blipFill>
+                  <pic:spPr bwMode="auto">
+                    <a:xfrm>
+                      <a:off x="0" y="0"/>
+                      <a:ext cx="5724525" cy="3409950"/>
+                    </a:xfrm>
+                    <a:prstGeom prst="rect">
+                      <a:avLst/>
+                    </a:prstGeom>
+                    <a:noFill/>
+                    <a:ln>
+                      <a:noFill/>
+                    </a:ln>
+                  </pic:spPr>
+                </pic:pic>
+              </a:graphicData>
+            </a:graphic>
+          </wp:inline>
+        </w:drawing>
+      </w:r>
+    </w:p>
+    <w:p/>
+    <w:p>
+      <w:r>
+        <w:t>Save the profile with a new file name.</w:t>
+      </w:r>
+    </w:p>
+    <w:p/>
+    <w:p>
+      <w:r>
+        <w:lastRenderedPageBreak/>
+        <w:t xml:space="preserve">Within forge open the </w:t>
+      </w:r>
+      <w:proofErr w:type="spellStart"/>
+      <w:r>
+        <w:t>CareConnect</w:t>
+      </w:r>
+      <w:proofErr w:type="spellEnd"/>
+      <w:r>
+        <w:t xml:space="preserve"> profiles mentioned in the table above, this makes adding the resources easier.</w:t>
+      </w:r>
+    </w:p>
+    <w:p/>
+    <w:p>
+      <w:pPr>
+        <w:jc w:val="center"/>
+      </w:pPr>
+      <w:r>
+        <w:rPr>
+          <w:noProof/>
+          <w:lang w:eastAsia="en-GB"/>
+        </w:rPr>
+        <w:drawing>
+          <wp:inline distT="0" distB="0" distL="0" distR="0">
+            <wp:extent cx="2853975" cy="2066925"/>
+            <wp:effectExtent l="0" t="0" r="3810" b="0"/>
+            <wp:docPr id="12" name="Picture 12"/>
+            <wp:cNvGraphicFramePr>
+              <a:graphicFrameLocks xmlns:a="http://schemas.openxmlformats.org/drawingml/2006/main" noChangeAspect="1"/>
+            </wp:cNvGraphicFramePr>
+            <a:graphic xmlns:a="http://schemas.openxmlformats.org/drawingml/2006/main">
+              <a:graphicData uri="http://schemas.openxmlformats.org/drawingml/2006/picture">
+                <pic:pic xmlns:pic="http://schemas.openxmlformats.org/drawingml/2006/picture">
+                  <pic:nvPicPr>
+                    <pic:cNvPr id="0" name="Picture 12"/>
+                    <pic:cNvPicPr>
+                      <a:picLocks noChangeAspect="1" noChangeArrowheads="1"/>
+                    </pic:cNvPicPr>
+                  </pic:nvPicPr>
+                  <pic:blipFill>
+                    <a:blip r:embed="rId28">
+                      <a:extLst>
+                        <a:ext uri="{28A0092B-C50C-407E-A947-70E740481C1C}">
+                          <a14:useLocalDpi xmlns:a14="http://schemas.microsoft.com/office/drawing/2010/main" val="0"/>
+                        </a:ext>
+                      </a:extLst>
+                    </a:blip>
+                    <a:srcRect/>
+                    <a:stretch>
+                      <a:fillRect/>
+                    </a:stretch>
+                  </pic:blipFill>
+                  <pic:spPr bwMode="auto">
+                    <a:xfrm>
+                      <a:off x="0" y="0"/>
+                      <a:ext cx="2853975" cy="2066925"/>
+                    </a:xfrm>
+                    <a:prstGeom prst="rect">
+                      <a:avLst/>
+                    </a:prstGeom>
+                    <a:noFill/>
+                    <a:ln>
+                      <a:noFill/>
+                    </a:ln>
+                  </pic:spPr>
+                </pic:pic>
+              </a:graphicData>
+            </a:graphic>
+          </wp:inline>
+        </w:drawing>
+      </w:r>
+    </w:p>
+    <w:p/>
+    <w:p>
+      <w:r>
+        <w:t>Firstly we will configure the patient section of the composition. Find the entry node and change the cardinality to 0</w:t>
+      </w:r>
+      <w:proofErr w:type="gramStart"/>
+      <w:r>
+        <w:t>..1</w:t>
+      </w:r>
+      <w:proofErr w:type="gramEnd"/>
+      <w:r>
+        <w:t>, uncheck the Type text box and select the CareConnect-Patient-1 type.</w:t>
+      </w:r>
+    </w:p>
+    <w:p/>
+    <w:p>
+      <w:r>
+        <w:rPr>
+          <w:noProof/>
+          <w:lang w:eastAsia="en-GB"/>
+        </w:rPr>
+        <w:drawing>
+          <wp:inline distT="0" distB="0" distL="0" distR="0">
+            <wp:extent cx="5724525" cy="2009775"/>
+            <wp:effectExtent l="0" t="0" r="9525" b="9525"/>
+            <wp:docPr id="13" name="Picture 13"/>
+            <wp:cNvGraphicFramePr>
+              <a:graphicFrameLocks xmlns:a="http://schemas.openxmlformats.org/drawingml/2006/main" noChangeAspect="1"/>
+            </wp:cNvGraphicFramePr>
+            <a:graphic xmlns:a="http://schemas.openxmlformats.org/drawingml/2006/main">
+              <a:graphicData uri="http://schemas.openxmlformats.org/drawingml/2006/picture">
+                <pic:pic xmlns:pic="http://schemas.openxmlformats.org/drawingml/2006/picture">
+                  <pic:nvPicPr>
+                    <pic:cNvPr id="0" name="Picture 13"/>
+                    <pic:cNvPicPr>
+                      <a:picLocks noChangeAspect="1" noChangeArrowheads="1"/>
+                    </pic:cNvPicPr>
+                  </pic:nvPicPr>
+                  <pic:blipFill>
+                    <a:blip r:embed="rId29">
+                      <a:extLst>
+                        <a:ext uri="{28A0092B-C50C-407E-A947-70E740481C1C}">
+                          <a14:useLocalDpi xmlns:a14="http://schemas.microsoft.com/office/drawing/2010/main" val="0"/>
+                        </a:ext>
+                      </a:extLst>
+                    </a:blip>
+                    <a:srcRect/>
+                    <a:stretch>
+                      <a:fillRect/>
+                    </a:stretch>
+                  </pic:blipFill>
+                  <pic:spPr bwMode="auto">
+                    <a:xfrm>
+                      <a:off x="0" y="0"/>
+                      <a:ext cx="5724525" cy="2009775"/>
+                    </a:xfrm>
+                    <a:prstGeom prst="rect">
+                      <a:avLst/>
+                    </a:prstGeom>
+                    <a:noFill/>
+                    <a:ln>
+                      <a:noFill/>
+                    </a:ln>
+                  </pic:spPr>
+                </pic:pic>
+              </a:graphicData>
+            </a:graphic>
+          </wp:inline>
+        </w:drawing>
+      </w:r>
+    </w:p>
+    <w:p/>
+    <w:p>
+      <w:r>
+        <w:t xml:space="preserve">Adding the </w:t>
+      </w:r>
+      <w:proofErr w:type="spellStart"/>
+      <w:r>
+        <w:t>CareConnect</w:t>
+      </w:r>
+      <w:proofErr w:type="spellEnd"/>
+      <w:r>
+        <w:t xml:space="preserve"> profiles to the current session added them to the type </w:t>
+      </w:r>
+      <w:proofErr w:type="spellStart"/>
+      <w:r>
+        <w:t>picklist</w:t>
+      </w:r>
+      <w:proofErr w:type="spellEnd"/>
+      <w:r>
+        <w:t>.</w:t>
+      </w:r>
+    </w:p>
+    <w:p/>
+    <w:p>
+      <w:r>
+        <w:t>Similarly for the alerts section, change the cardinality to 0</w:t>
+      </w:r>
+      <w:proofErr w:type="gramStart"/>
+      <w:r>
+        <w:t>..*</w:t>
+      </w:r>
+      <w:proofErr w:type="gramEnd"/>
+      <w:r>
+        <w:t xml:space="preserve"> (a patient can have many alerts) and link it to CareConnect-Flag-1. Repeat this for the remaining sections. </w:t>
+      </w:r>
+    </w:p>
+    <w:p/>
+    <w:p>
+      <w:r>
+        <w:t xml:space="preserve">Referrals and Care Plan won’t be linked to a </w:t>
+      </w:r>
+      <w:proofErr w:type="spellStart"/>
+      <w:r>
+        <w:t>CareConnect</w:t>
+      </w:r>
+      <w:proofErr w:type="spellEnd"/>
+      <w:r>
+        <w:t xml:space="preserve"> profile, if you wish you can link them to your own profile if you have created one.</w:t>
+      </w:r>
+    </w:p>
+    <w:p/>
+    <w:p>
+      <w:r>
+        <w:t xml:space="preserve">That’s it, we’ve now extended the Composition profile to handle structured resources but you may be asking where do I put the actual resources? </w:t>
+      </w:r>
+    </w:p>
+    <w:p>
+      <w:r>
+        <w:t>They are placed with the Composition within a FHIR Bundle.</w:t>
+      </w:r>
+    </w:p>
+    <w:p/>
+    <w:p>
+      <w:pPr>
+        <w:pStyle w:val="Heading2"/>
+      </w:pPr>
+      <w:r>
+        <w:br/>
+      </w:r>
+    </w:p>
+    <w:p>
+      <w:pPr>
+        <w:rPr>
+          <w:rFonts w:asciiTheme="majorHAnsi" w:eastAsiaTheme="majorEastAsia" w:hAnsiTheme="majorHAnsi" w:cstheme="majorBidi"/>
+          <w:color w:val="4F81BD" w:themeColor="accent1"/>
+          <w:sz w:val="26"/>
+          <w:szCs w:val="26"/>
+        </w:rPr>
+      </w:pPr>
+      <w:r>
+        <w:br w:type="page"/>
+      </w:r>
+    </w:p>
+    <w:p>
+      <w:pPr>
+        <w:pStyle w:val="Heading2"/>
+      </w:pPr>
+      <w:r>
+        <w:lastRenderedPageBreak/>
+        <w:t>Composition-Bundle</w:t>
+      </w:r>
+    </w:p>
+    <w:p/>
+    <w:p/>
+    <w:p>
+      <w:r>
+        <w:t xml:space="preserve">The source code can be found here: </w:t>
+      </w:r>
+      <w:hyperlink r:id="rId30" w:history="1">
+        <w:r>
+          <w:rPr>
+            <w:rStyle w:val="Hyperlink"/>
+          </w:rPr>
+          <w:t>https://github.com/KevinMayfield/FHIRTest/tree/master/Compositions</w:t>
+        </w:r>
+      </w:hyperlink>
+    </w:p>
+    <w:p/>
+    <w:p>
+      <w:r>
+        <w:t xml:space="preserve">We would create a profile on FHIR Bundle and this can be found in the </w:t>
+      </w:r>
+      <w:proofErr w:type="spellStart"/>
+      <w:r>
+        <w:t>github</w:t>
+      </w:r>
+      <w:proofErr w:type="spellEnd"/>
+      <w:r>
+        <w:t xml:space="preserve"> project but as we’ve covered slicing earlier we will concentrate on how we build the bundle in code. HAPI FHIR and Java is used in this section as it is the most mature implementation and shows the key concepts.</w:t>
+      </w:r>
+      <w:r>
+        <w:t xml:space="preserve"> We also use Apache Camel testing components, Camel is an open source integration tool based on known integration patterns which supports many transport patterns out of the box.</w:t>
+      </w:r>
+    </w:p>
+    <w:p/>
+    <w:p>
+      <w:r>
+        <w:t>First we will build a basic Composition:</w:t>
+      </w:r>
+    </w:p>
+    <w:p/>
+    <w:p>
+      <w:pPr>
+        <w:rPr>
+          <w:i/>
+          <w:sz w:val="16"/>
+          <w:szCs w:val="16"/>
+        </w:rPr>
+      </w:pPr>
+      <w:r>
+        <w:rPr>
+          <w:i/>
+          <w:sz w:val="16"/>
+          <w:szCs w:val="16"/>
+        </w:rPr>
+        <w:t>uk.nhs.jorvik.fhirTest.careConnectCompositionTest.CareConnectExamples.java</w:t>
+      </w:r>
+    </w:p>
+    <w:p/>
+    <w:p>
+      <w:r>
+        <w:rPr>
+          <w:noProof/>
+          <w:lang w:eastAsia="en-GB"/>
+        </w:rPr>
+        <w:drawing>
+          <wp:inline distT="0" distB="0" distL="0" distR="0">
+            <wp:extent cx="5724525" cy="3848100"/>
+            <wp:effectExtent l="0" t="0" r="9525" b="0"/>
+            <wp:docPr id="14" name="Picture 14"/>
+            <wp:cNvGraphicFramePr>
+              <a:graphicFrameLocks xmlns:a="http://schemas.openxmlformats.org/drawingml/2006/main" noChangeAspect="1"/>
+            </wp:cNvGraphicFramePr>
+            <a:graphic xmlns:a="http://schemas.openxmlformats.org/drawingml/2006/main">
+              <a:graphicData uri="http://schemas.openxmlformats.org/drawingml/2006/picture">
+                <pic:pic xmlns:pic="http://schemas.openxmlformats.org/drawingml/2006/picture">
+                  <pic:nvPicPr>
+                    <pic:cNvPr id="0" name="Picture 14"/>
+                    <pic:cNvPicPr>
+                      <a:picLocks noChangeAspect="1" noChangeArrowheads="1"/>
+                    </pic:cNvPicPr>
+                  </pic:nvPicPr>
+                  <pic:blipFill>
+                    <a:blip r:embed="rId31">
+                      <a:extLst>
+                        <a:ext uri="{28A0092B-C50C-407E-A947-70E740481C1C}">
+                          <a14:useLocalDpi xmlns:a14="http://schemas.microsoft.com/office/drawing/2010/main" val="0"/>
+                        </a:ext>
+                      </a:extLst>
+                    </a:blip>
+                    <a:srcRect/>
+                    <a:stretch>
+                      <a:fillRect/>
+                    </a:stretch>
+                  </pic:blipFill>
+                  <pic:spPr bwMode="auto">
+                    <a:xfrm>
+                      <a:off x="0" y="0"/>
+                      <a:ext cx="5724525" cy="3848100"/>
+                    </a:xfrm>
+                    <a:prstGeom prst="rect">
+                      <a:avLst/>
+                    </a:prstGeom>
+                    <a:noFill/>
+                    <a:ln>
+                      <a:noFill/>
+                    </a:ln>
+                  </pic:spPr>
+                </pic:pic>
+              </a:graphicData>
+            </a:graphic>
+          </wp:inline>
+        </w:drawing>
+      </w:r>
+      <w:r>
+        <w:t xml:space="preserve"> </w:t>
+      </w:r>
+    </w:p>
+    <w:p>
+      <w:r>
+        <w:t>This is fairly explanatory, we have made some shortcuts with organisation and patient references which assume an endpoint exists which will serve these resources. At the time of writing these are virtual references.</w:t>
+      </w:r>
+      <w:r>
+        <w:t xml:space="preserve"> </w:t>
+      </w:r>
+    </w:p>
+    <w:p>
+      <w:r>
+        <w:t>Code in other languages such as C# or Cache should look similar.</w:t>
+      </w:r>
+    </w:p>
+    <w:p/>
+    <w:p>
+      <w:r>
+        <w:t xml:space="preserve">A simple test called testSendCompositionV1 can now use this function to check it functions correctly. </w:t>
+      </w:r>
+    </w:p>
+    <w:p/>
+    <w:p>
+      <w:pPr>
+        <w:rPr>
+          <w:i/>
+          <w:sz w:val="16"/>
+          <w:szCs w:val="16"/>
+        </w:rPr>
+      </w:pPr>
+    </w:p>
+    <w:p>
+      <w:pPr>
+        <w:rPr>
+          <w:i/>
+          <w:sz w:val="16"/>
+          <w:szCs w:val="16"/>
+        </w:rPr>
+      </w:pPr>
+    </w:p>
+    <w:p>
+      <w:pPr>
+        <w:rPr>
+          <w:i/>
+          <w:sz w:val="16"/>
+          <w:szCs w:val="16"/>
+        </w:rPr>
+      </w:pPr>
+    </w:p>
+    <w:p>
+      <w:pPr>
+        <w:rPr>
+          <w:i/>
+          <w:sz w:val="16"/>
+          <w:szCs w:val="16"/>
+        </w:rPr>
+      </w:pPr>
+    </w:p>
+    <w:p>
+      <w:pPr>
+        <w:rPr>
+          <w:i/>
+          <w:sz w:val="16"/>
+          <w:szCs w:val="16"/>
+        </w:rPr>
+      </w:pPr>
+      <w:r>
+        <w:rPr>
+          <w:i/>
+          <w:sz w:val="16"/>
+          <w:szCs w:val="16"/>
+        </w:rPr>
+        <w:lastRenderedPageBreak/>
+        <w:t>uk.nhs.jorvik.fhirTest.careConnectCompositionTest.CareConnectCompositionTest.java</w:t>
+      </w:r>
+    </w:p>
+    <w:p>
+      <w:r>
+        <w:rPr>
+          <w:noProof/>
+          <w:lang w:eastAsia="en-GB"/>
+        </w:rPr>
+        <w:drawing>
+          <wp:inline distT="0" distB="0" distL="0" distR="0">
+            <wp:extent cx="5724525" cy="3476625"/>
+            <wp:effectExtent l="0" t="0" r="9525" b="9525"/>
+            <wp:docPr id="18" name="Picture 18"/>
+            <wp:cNvGraphicFramePr>
+              <a:graphicFrameLocks xmlns:a="http://schemas.openxmlformats.org/drawingml/2006/main" noChangeAspect="1"/>
+            </wp:cNvGraphicFramePr>
+            <a:graphic xmlns:a="http://schemas.openxmlformats.org/drawingml/2006/main">
+              <a:graphicData uri="http://schemas.openxmlformats.org/drawingml/2006/picture">
+                <pic:pic xmlns:pic="http://schemas.openxmlformats.org/drawingml/2006/picture">
+                  <pic:nvPicPr>
+                    <pic:cNvPr id="0" name="Picture 18"/>
+                    <pic:cNvPicPr>
+                      <a:picLocks noChangeAspect="1" noChangeArrowheads="1"/>
+                    </pic:cNvPicPr>
+                  </pic:nvPicPr>
+                  <pic:blipFill>
+                    <a:blip r:embed="rId32">
+                      <a:extLst>
+                        <a:ext uri="{28A0092B-C50C-407E-A947-70E740481C1C}">
+                          <a14:useLocalDpi xmlns:a14="http://schemas.microsoft.com/office/drawing/2010/main" val="0"/>
+                        </a:ext>
+                      </a:extLst>
+                    </a:blip>
+                    <a:srcRect/>
+                    <a:stretch>
+                      <a:fillRect/>
+                    </a:stretch>
+                  </pic:blipFill>
+                  <pic:spPr bwMode="auto">
+                    <a:xfrm>
+                      <a:off x="0" y="0"/>
+                      <a:ext cx="5724525" cy="3476625"/>
+                    </a:xfrm>
+                    <a:prstGeom prst="rect">
+                      <a:avLst/>
+                    </a:prstGeom>
+                    <a:noFill/>
+                    <a:ln>
+                      <a:noFill/>
+                    </a:ln>
+                  </pic:spPr>
+                </pic:pic>
+              </a:graphicData>
+            </a:graphic>
+          </wp:inline>
+        </w:drawing>
+      </w:r>
+    </w:p>
+    <w:p/>
+    <w:p>
+      <w:r>
+        <w:t>The test uses Apache Camel to send the resource to a file and a reference server via a simple camel route:</w:t>
+      </w:r>
+    </w:p>
+    <w:p/>
+    <w:p>
+      <w:pPr>
+        <w:rPr>
+          <w:i/>
+          <w:sz w:val="16"/>
+          <w:szCs w:val="16"/>
+        </w:rPr>
+      </w:pPr>
+      <w:r>
+        <w:rPr>
+          <w:i/>
+          <w:sz w:val="16"/>
+          <w:szCs w:val="16"/>
+        </w:rPr>
+        <w:t>uk.nhs.jorvik.fhirTest.javaconfig.FHIRRoute.java</w:t>
+      </w:r>
+    </w:p>
+    <w:p>
+      <w:r>
+        <w:rPr>
+          <w:noProof/>
+          <w:lang w:eastAsia="en-GB"/>
+        </w:rPr>
+        <w:drawing>
+          <wp:inline distT="0" distB="0" distL="0" distR="0">
+            <wp:extent cx="5724525" cy="2085975"/>
+            <wp:effectExtent l="0" t="0" r="9525" b="9525"/>
+            <wp:docPr id="16" name="Picture 16"/>
+            <wp:cNvGraphicFramePr>
+              <a:graphicFrameLocks xmlns:a="http://schemas.openxmlformats.org/drawingml/2006/main" noChangeAspect="1"/>
+            </wp:cNvGraphicFramePr>
+            <a:graphic xmlns:a="http://schemas.openxmlformats.org/drawingml/2006/main">
+              <a:graphicData uri="http://schemas.openxmlformats.org/drawingml/2006/picture">
+                <pic:pic xmlns:pic="http://schemas.openxmlformats.org/drawingml/2006/picture">
+                  <pic:nvPicPr>
+                    <pic:cNvPr id="0" name="Picture 16"/>
+                    <pic:cNvPicPr>
+                      <a:picLocks noChangeAspect="1" noChangeArrowheads="1"/>
+                    </pic:cNvPicPr>
+                  </pic:nvPicPr>
+                  <pic:blipFill>
+                    <a:blip r:embed="rId33">
+                      <a:extLst>
+                        <a:ext uri="{28A0092B-C50C-407E-A947-70E740481C1C}">
+                          <a14:useLocalDpi xmlns:a14="http://schemas.microsoft.com/office/drawing/2010/main" val="0"/>
+                        </a:ext>
+                      </a:extLst>
+                    </a:blip>
+                    <a:srcRect/>
+                    <a:stretch>
+                      <a:fillRect/>
+                    </a:stretch>
+                  </pic:blipFill>
+                  <pic:spPr bwMode="auto">
+                    <a:xfrm>
+                      <a:off x="0" y="0"/>
+                      <a:ext cx="5724525" cy="2085975"/>
+                    </a:xfrm>
+                    <a:prstGeom prst="rect">
+                      <a:avLst/>
+                    </a:prstGeom>
+                    <a:noFill/>
+                    <a:ln>
+                      <a:noFill/>
+                    </a:ln>
+                  </pic:spPr>
+                </pic:pic>
+              </a:graphicData>
+            </a:graphic>
+          </wp:inline>
+        </w:drawing>
+      </w:r>
+    </w:p>
+    <w:p/>
+    <w:p>
+      <w:r>
+        <w:t xml:space="preserve">The processor section adds the headers required for the REST API. The test will now generate a </w:t>
+      </w:r>
+      <w:r>
+        <w:t xml:space="preserve">file containing the </w:t>
+      </w:r>
+      <w:r>
+        <w:t>sample Composition resource.</w:t>
+      </w:r>
+    </w:p>
+    <w:p/>
+    <w:p>
+      <w:r>
+        <w:rPr>
+          <w:noProof/>
+          <w:lang w:eastAsia="en-GB"/>
+        </w:rPr>
+        <w:lastRenderedPageBreak/>
+        <w:drawing>
+          <wp:inline distT="0" distB="0" distL="0" distR="0">
+            <wp:extent cx="5724525" cy="3228975"/>
+            <wp:effectExtent l="0" t="0" r="9525" b="9525"/>
+            <wp:docPr id="17" name="Picture 17"/>
+            <wp:cNvGraphicFramePr>
+              <a:graphicFrameLocks xmlns:a="http://schemas.openxmlformats.org/drawingml/2006/main" noChangeAspect="1"/>
+            </wp:cNvGraphicFramePr>
+            <a:graphic xmlns:a="http://schemas.openxmlformats.org/drawingml/2006/main">
+              <a:graphicData uri="http://schemas.openxmlformats.org/drawingml/2006/picture">
+                <pic:pic xmlns:pic="http://schemas.openxmlformats.org/drawingml/2006/picture">
+                  <pic:nvPicPr>
+                    <pic:cNvPr id="0" name="Picture 17"/>
+                    <pic:cNvPicPr>
+                      <a:picLocks noChangeAspect="1" noChangeArrowheads="1"/>
+                    </pic:cNvPicPr>
+                  </pic:nvPicPr>
+                  <pic:blipFill>
+                    <a:blip r:embed="rId34">
+                      <a:extLst>
+                        <a:ext uri="{28A0092B-C50C-407E-A947-70E740481C1C}">
+                          <a14:useLocalDpi xmlns:a14="http://schemas.microsoft.com/office/drawing/2010/main" val="0"/>
+                        </a:ext>
+                      </a:extLst>
+                    </a:blip>
+                    <a:srcRect/>
+                    <a:stretch>
+                      <a:fillRect/>
+                    </a:stretch>
+                  </pic:blipFill>
+                  <pic:spPr bwMode="auto">
+                    <a:xfrm>
+                      <a:off x="0" y="0"/>
+                      <a:ext cx="5724525" cy="3228975"/>
+                    </a:xfrm>
+                    <a:prstGeom prst="rect">
+                      <a:avLst/>
+                    </a:prstGeom>
+                    <a:noFill/>
+                    <a:ln>
+                      <a:noFill/>
+                    </a:ln>
+                  </pic:spPr>
+                </pic:pic>
+              </a:graphicData>
+            </a:graphic>
+          </wp:inline>
+        </w:drawing>
+      </w:r>
+    </w:p>
+    <w:p/>
+    <w:p>
+      <w:pPr>
+        <w:pStyle w:val="Heading2"/>
+      </w:pPr>
+      <w:r>
+        <w:t>Composition Bundle</w:t>
+      </w:r>
+    </w:p>
+    <w:p/>
+    <w:p>
+      <w:r>
+        <w:t xml:space="preserve">Next we need to start adding the sections to resource starting with </w:t>
+      </w:r>
+      <w:r>
+        <w:t>Patient. To do this we need to bundle together the Composition and Patient resources. To do this we use a FHIR Bundle, the main resource (composition) must come first.</w:t>
+      </w:r>
+      <w:r>
+        <w:t xml:space="preserve"> </w:t>
+      </w:r>
+    </w:p>
+    <w:p/>
+    <w:p>
+      <w:r>
+        <w:t>A simple view on how a bundle is built is done is shown below</w:t>
+      </w:r>
+    </w:p>
+    <w:p/>
+    <w:p>
+      <w:pPr>
+        <w:jc w:val="center"/>
+      </w:pPr>
+      <w:r>
+        <w:rPr>
+          <w:noProof/>
+          <w:lang w:eastAsia="en-GB"/>
+        </w:rPr>
+        <w:drawing>
+          <wp:inline distT="0" distB="0" distL="0" distR="0">
+            <wp:extent cx="5286375" cy="1829561"/>
+            <wp:effectExtent l="0" t="0" r="0" b="0"/>
+            <wp:docPr id="19" name="Picture 19"/>
+            <wp:cNvGraphicFramePr>
+              <a:graphicFrameLocks xmlns:a="http://schemas.openxmlformats.org/drawingml/2006/main" noChangeAspect="1"/>
+            </wp:cNvGraphicFramePr>
+            <a:graphic xmlns:a="http://schemas.openxmlformats.org/drawingml/2006/main">
+              <a:graphicData uri="http://schemas.openxmlformats.org/drawingml/2006/picture">
+                <pic:pic xmlns:pic="http://schemas.openxmlformats.org/drawingml/2006/picture">
+                  <pic:nvPicPr>
+                    <pic:cNvPr id="0" name="Picture 19"/>
+                    <pic:cNvPicPr>
+                      <a:picLocks noChangeAspect="1" noChangeArrowheads="1"/>
+                    </pic:cNvPicPr>
+                  </pic:nvPicPr>
+                  <pic:blipFill>
+                    <a:blip r:embed="rId35">
+                      <a:extLst>
+                        <a:ext uri="{28A0092B-C50C-407E-A947-70E740481C1C}">
+                          <a14:useLocalDpi xmlns:a14="http://schemas.microsoft.com/office/drawing/2010/main" val="0"/>
+                        </a:ext>
+                      </a:extLst>
+                    </a:blip>
+                    <a:srcRect/>
+                    <a:stretch>
+                      <a:fillRect/>
+                    </a:stretch>
+                  </pic:blipFill>
+                  <pic:spPr bwMode="auto">
+                    <a:xfrm>
+                      <a:off x="0" y="0"/>
+                      <a:ext cx="5286375" cy="1829561"/>
+                    </a:xfrm>
+                    <a:prstGeom prst="rect">
+                      <a:avLst/>
+                    </a:prstGeom>
+                    <a:noFill/>
+                    <a:ln>
+                      <a:noFill/>
+                    </a:ln>
+                  </pic:spPr>
+                </pic:pic>
+              </a:graphicData>
+            </a:graphic>
+          </wp:inline>
+        </w:drawing>
+      </w:r>
+    </w:p>
+    <w:p/>
+    <w:p>
+      <w:r>
+        <w:t>This creates a bundle and adds two example resources</w:t>
+      </w:r>
+      <w:r>
+        <w:t xml:space="preserve"> but the resources aren’t linked to each other and the composition doesn’t contain a patient section.</w:t>
+      </w:r>
+      <w:r>
+        <w:t xml:space="preserve"> From the composition profile we need to add a reference to the resource and coding for the section. The previous code sample now becomes:</w:t>
+      </w:r>
+    </w:p>
+    <w:p>
+      <w:pPr>
+        <w:jc w:val="center"/>
+      </w:pPr>
+      <w:r>
+        <w:rPr>
+          <w:noProof/>
+          <w:lang w:eastAsia="en-GB"/>
+        </w:rPr>
+        <w:lastRenderedPageBreak/>
+        <w:drawing>
+          <wp:inline distT="0" distB="0" distL="0" distR="0">
+            <wp:extent cx="5061782" cy="3657600"/>
+            <wp:effectExtent l="0" t="0" r="5715" b="0"/>
+            <wp:docPr id="21" name="Picture 21"/>
+            <wp:cNvGraphicFramePr>
+              <a:graphicFrameLocks xmlns:a="http://schemas.openxmlformats.org/drawingml/2006/main" noChangeAspect="1"/>
+            </wp:cNvGraphicFramePr>
+            <a:graphic xmlns:a="http://schemas.openxmlformats.org/drawingml/2006/main">
+              <a:graphicData uri="http://schemas.openxmlformats.org/drawingml/2006/picture">
+                <pic:pic xmlns:pic="http://schemas.openxmlformats.org/drawingml/2006/picture">
+                  <pic:nvPicPr>
+                    <pic:cNvPr id="0" name="Picture 21"/>
+                    <pic:cNvPicPr>
+                      <a:picLocks noChangeAspect="1" noChangeArrowheads="1"/>
+                    </pic:cNvPicPr>
+                  </pic:nvPicPr>
+                  <pic:blipFill>
+                    <a:blip r:embed="rId36">
+                      <a:extLst>
+                        <a:ext uri="{28A0092B-C50C-407E-A947-70E740481C1C}">
+                          <a14:useLocalDpi xmlns:a14="http://schemas.microsoft.com/office/drawing/2010/main" val="0"/>
+                        </a:ext>
+                      </a:extLst>
+                    </a:blip>
+                    <a:srcRect/>
+                    <a:stretch>
+                      <a:fillRect/>
+                    </a:stretch>
+                  </pic:blipFill>
+                  <pic:spPr bwMode="auto">
+                    <a:xfrm>
+                      <a:off x="0" y="0"/>
+                      <a:ext cx="5061782" cy="3657600"/>
+                    </a:xfrm>
+                    <a:prstGeom prst="rect">
+                      <a:avLst/>
+                    </a:prstGeom>
+                    <a:noFill/>
+                    <a:ln>
+                      <a:noFill/>
+                    </a:ln>
+                  </pic:spPr>
+                </pic:pic>
+              </a:graphicData>
+            </a:graphic>
+          </wp:inline>
+        </w:drawing>
+      </w:r>
+    </w:p>
+    <w:p/>
+    <w:p>
+      <w:r>
+        <w:t>Note how we have changed the id for the patient and used this as the reference within the patient section of the composition.</w:t>
+      </w:r>
+      <w:r>
+        <w:t xml:space="preserve"> </w:t>
+      </w:r>
+      <w:r>
+        <w:t>The Bundle is set to type Document which is used to denote this is a FHIR Document with Composition as the first resource.</w:t>
+      </w:r>
+    </w:p>
+    <w:p/>
+    <w:p>
+      <w:r>
+        <w:t>The route use for this test is similar but uses a Bundle endpoint.</w:t>
+      </w:r>
+    </w:p>
+    <w:p/>
+    <w:p>
+      <w:r>
+        <w:t xml:space="preserve">The source code contains sections for Allergies and Alerts. If maven is setup correctly, the code should run via the </w:t>
+      </w:r>
+      <w:proofErr w:type="spellStart"/>
+      <w:r>
+        <w:rPr>
+          <w:b/>
+        </w:rPr>
+        <w:t>mvn</w:t>
+      </w:r>
+      <w:proofErr w:type="spellEnd"/>
+      <w:r>
+        <w:rPr>
+          <w:b/>
+        </w:rPr>
+        <w:t xml:space="preserve"> test</w:t>
+      </w:r>
+      <w:r>
+        <w:t xml:space="preserve"> command and output data to </w:t>
+      </w:r>
+      <w:r>
+        <w:rPr>
+          <w:i/>
+        </w:rPr>
+        <w:t>C:\test\Composition</w:t>
+      </w:r>
+      <w:r>
+        <w:t xml:space="preserve"> and </w:t>
+      </w:r>
+      <w:r>
+        <w:rPr>
+          <w:i/>
+        </w:rPr>
+        <w:t>C:\test\Composition</w:t>
+      </w:r>
+      <w:r>
+        <w:rPr>
+          <w:i/>
+        </w:rPr>
+        <w:t>\Output</w:t>
+      </w:r>
+      <w:r>
+        <w:t xml:space="preserve"> folders.</w:t>
+      </w:r>
       <w:bookmarkStart w:id="0" w:name="_GoBack"/>
       <w:bookmarkEnd w:id="0"/>
     </w:p>
@@ -1850,8 +3323,11 @@
     <w:p/>
     <w:p/>
     <w:p/>
+    <w:p/>
+    <w:p/>
+    <w:p/>
     <w:sectPr>
-      <w:footerReference w:type="default" r:id="rId25"/>
+      <w:footerReference w:type="default" r:id="rId37"/>
       <w:pgSz w:w="11906" w:h="16838"/>
       <w:pgMar w:top="1440" w:right="1440" w:bottom="1440" w:left="1440" w:header="708" w:footer="708" w:gutter="0"/>
       <w:cols w:space="708"/>
@@ -3499,4 +4975,16 @@
   <a:objectDefaults/>
   <a:extraClrSchemeLst/>
 </a:theme>
+</file>
+
+<file path=customXml/item1.xml><?xml version="1.0" encoding="utf-8"?>
+<b:Sources xmlns:b="http://schemas.openxmlformats.org/officeDocument/2006/bibliography" xmlns="http://schemas.openxmlformats.org/officeDocument/2006/bibliography" SelectedStyle="\APA.XSL" StyleName="APA"/>
+</file>
+
+<file path=customXml/itemProps1.xml><?xml version="1.0" encoding="utf-8"?>
+<ds:datastoreItem xmlns:ds="http://schemas.openxmlformats.org/officeDocument/2006/customXml" ds:itemID="{45BB113B-1751-45D2-AB3B-D3C234254E6C}">
+  <ds:schemaRefs>
+    <ds:schemaRef ds:uri="http://schemas.openxmlformats.org/officeDocument/2006/bibliography"/>
+  </ds:schemaRefs>
+</ds:datastoreItem>
 </file>
</xml_diff>

<commit_message>
Initial work on profiling tutorial. Needs checking
</commit_message>
<xml_diff>
--- a/Compositions/Creating a Composition Profile.docx
+++ b/Compositions/Creating a Composition Profile.docx
@@ -13,10 +13,7 @@
     <w:p/>
     <w:p>
       <w:r>
-        <w:t xml:space="preserve">Date: </w:t>
-      </w:r>
-      <w:r>
-        <w:t>10th March 2017</w:t>
+        <w:t>Date: 10th March 2017</w:t>
       </w:r>
     </w:p>
     <w:p>
@@ -63,6 +60,10 @@
         <w:jc w:val="center"/>
       </w:pPr>
       <w:r>
+        <w:rPr>
+          <w:noProof/>
+          <w:lang w:eastAsia="en-GB"/>
+        </w:rPr>
         <w:drawing>
           <wp:inline distT="0" distB="0" distL="0" distR="0" wp14:anchorId="442AE117" wp14:editId="3C0A16FB">
             <wp:extent cx="3576468" cy="4810125"/>
@@ -355,6 +356,8 @@
           <w:b/>
         </w:rPr>
       </w:pPr>
+      <w:bookmarkStart w:id="0" w:name="_GoBack"/>
+      <w:bookmarkEnd w:id="0"/>
     </w:p>
     <w:p>
       <w:pPr>
@@ -1147,10 +1150,7 @@
           </w:tcPr>
           <w:p>
             <w:r>
-              <w:t>886731000000109</w:t>
-            </w:r>
-            <w:r>
-              <w:t xml:space="preserve"> Patient Demographics</w:t>
+              <w:t>886731000000109 Patient Demographics</w:t>
             </w:r>
           </w:p>
         </w:tc>
@@ -1172,10 +1172,7 @@
           </w:tcPr>
           <w:p>
             <w:r>
-              <w:t>886931000000107</w:t>
-            </w:r>
-            <w:r>
-              <w:t xml:space="preserve"> Safety Alerts</w:t>
+              <w:t>886931000000107 Safety Alerts</w:t>
             </w:r>
           </w:p>
         </w:tc>
@@ -1197,13 +1194,7 @@
           </w:tcPr>
           <w:p>
             <w:r>
-              <w:t>886921000000105</w:t>
-            </w:r>
-            <w:r>
-              <w:t xml:space="preserve"> </w:t>
-            </w:r>
-            <w:r>
-              <w:t>Allergies and adverse reactions</w:t>
+              <w:t>886921000000105 Allergies and adverse reactions</w:t>
             </w:r>
           </w:p>
         </w:tc>
@@ -1225,10 +1216,7 @@
           </w:tcPr>
           <w:p>
             <w:r>
-              <w:t>887201000000105</w:t>
-            </w:r>
-            <w:r>
-              <w:t xml:space="preserve"> Plan and Requested Actions</w:t>
+              <w:t>887201000000105 Plan and Requested Actions</w:t>
             </w:r>
           </w:p>
         </w:tc>
@@ -1272,10 +1260,7 @@
           </w:tcPr>
           <w:p>
             <w:r>
-              <w:t>933361000000108</w:t>
-            </w:r>
-            <w:r>
-              <w:t xml:space="preserve"> Medications and Devices</w:t>
+              <w:t>933361000000108 Medications and Devices</w:t>
             </w:r>
           </w:p>
         </w:tc>
@@ -1297,10 +1282,7 @@
           </w:tcPr>
           <w:p>
             <w:r>
-              <w:t>886721000000107</w:t>
-            </w:r>
-            <w:r>
-              <w:t xml:space="preserve"> Referral Details</w:t>
+              <w:t>886721000000107 Referral Details</w:t>
             </w:r>
           </w:p>
         </w:tc>
@@ -2020,47 +2002,7 @@
                 <w:szCs w:val="21"/>
                 <w:shd w:val="clear" w:color="auto" w:fill="F5F5F5"/>
               </w:rPr>
-              <w:t>http</w:t>
-            </w:r>
-            <w:r>
-              <w:rPr>
-                <w:rFonts w:cs="Arial"/>
-                <w:color w:val="333333"/>
-                <w:sz w:val="21"/>
-                <w:szCs w:val="21"/>
-                <w:shd w:val="clear" w:color="auto" w:fill="F5F5F5"/>
-              </w:rPr>
-              <w:t>s</w:t>
-            </w:r>
-            <w:r>
-              <w:rPr>
-                <w:rFonts w:cs="Arial"/>
-                <w:color w:val="333333"/>
-                <w:sz w:val="21"/>
-                <w:szCs w:val="21"/>
-                <w:shd w:val="clear" w:color="auto" w:fill="F5F5F5"/>
-              </w:rPr>
-              <w:t>://</w:t>
-            </w:r>
-            <w:r>
-              <w:rPr>
-                <w:rFonts w:cs="Arial"/>
-                <w:color w:val="333333"/>
-                <w:sz w:val="21"/>
-                <w:szCs w:val="21"/>
-                <w:shd w:val="clear" w:color="auto" w:fill="F5F5F5"/>
-              </w:rPr>
-              <w:t>fhir.</w:t>
-            </w:r>
-            <w:r>
-              <w:rPr>
-                <w:rFonts w:cs="Arial"/>
-                <w:color w:val="333333"/>
-                <w:sz w:val="21"/>
-                <w:szCs w:val="21"/>
-                <w:shd w:val="clear" w:color="auto" w:fill="F5F5F5"/>
-              </w:rPr>
-              <w:t>hl7.org.uk/CareConnect-Patient-1.structuredefinition.xml</w:t>
+              <w:t>https://fhir.hl7.org.uk/CareConnect-Patient-1.structuredefinition.xml</w:t>
             </w:r>
           </w:p>
         </w:tc>
@@ -2089,47 +2031,7 @@
                 <w:szCs w:val="21"/>
                 <w:shd w:val="clear" w:color="auto" w:fill="F5F5F5"/>
               </w:rPr>
-              <w:t>http</w:t>
-            </w:r>
-            <w:r>
-              <w:rPr>
-                <w:rFonts w:cs="Arial"/>
-                <w:color w:val="333333"/>
-                <w:sz w:val="21"/>
-                <w:szCs w:val="21"/>
-                <w:shd w:val="clear" w:color="auto" w:fill="F5F5F5"/>
-              </w:rPr>
-              <w:t>s</w:t>
-            </w:r>
-            <w:r>
-              <w:rPr>
-                <w:rFonts w:cs="Arial"/>
-                <w:color w:val="333333"/>
-                <w:sz w:val="21"/>
-                <w:szCs w:val="21"/>
-                <w:shd w:val="clear" w:color="auto" w:fill="F5F5F5"/>
-              </w:rPr>
-              <w:t>://</w:t>
-            </w:r>
-            <w:r>
-              <w:rPr>
-                <w:rFonts w:cs="Arial"/>
-                <w:color w:val="333333"/>
-                <w:sz w:val="21"/>
-                <w:szCs w:val="21"/>
-                <w:shd w:val="clear" w:color="auto" w:fill="F5F5F5"/>
-              </w:rPr>
-              <w:t>fhir.</w:t>
-            </w:r>
-            <w:r>
-              <w:rPr>
-                <w:rFonts w:cs="Arial"/>
-                <w:color w:val="333333"/>
-                <w:sz w:val="21"/>
-                <w:szCs w:val="21"/>
-                <w:shd w:val="clear" w:color="auto" w:fill="F5F5F5"/>
-              </w:rPr>
-              <w:t>hl7.org.uk/CareConnect-Flag-1.structuredefinition.xml</w:t>
+              <w:t>https://fhir.hl7.org.uk/CareConnect-Flag-1.structuredefinition.xml</w:t>
             </w:r>
           </w:p>
         </w:tc>
@@ -2158,47 +2060,7 @@
                 <w:szCs w:val="21"/>
                 <w:shd w:val="clear" w:color="auto" w:fill="FFFFFF"/>
               </w:rPr>
-              <w:t>http</w:t>
-            </w:r>
-            <w:r>
-              <w:rPr>
-                <w:rFonts w:cs="Arial"/>
-                <w:color w:val="333333"/>
-                <w:sz w:val="21"/>
-                <w:szCs w:val="21"/>
-                <w:shd w:val="clear" w:color="auto" w:fill="FFFFFF"/>
-              </w:rPr>
-              <w:t>s</w:t>
-            </w:r>
-            <w:r>
-              <w:rPr>
-                <w:rFonts w:cs="Arial"/>
-                <w:color w:val="333333"/>
-                <w:sz w:val="21"/>
-                <w:szCs w:val="21"/>
-                <w:shd w:val="clear" w:color="auto" w:fill="FFFFFF"/>
-              </w:rPr>
-              <w:t>://</w:t>
-            </w:r>
-            <w:r>
-              <w:rPr>
-                <w:rFonts w:cs="Arial"/>
-                <w:color w:val="333333"/>
-                <w:sz w:val="21"/>
-                <w:szCs w:val="21"/>
-                <w:shd w:val="clear" w:color="auto" w:fill="FFFFFF"/>
-              </w:rPr>
-              <w:t>fhir.</w:t>
-            </w:r>
-            <w:r>
-              <w:rPr>
-                <w:rFonts w:cs="Arial"/>
-                <w:color w:val="333333"/>
-                <w:sz w:val="21"/>
-                <w:szCs w:val="21"/>
-                <w:shd w:val="clear" w:color="auto" w:fill="FFFFFF"/>
-              </w:rPr>
-              <w:t>hl7.org.uk/CareConnect-AllergyIntolerance-1.structuredefinition.xml</w:t>
+              <w:t>https://fhir.hl7.org.uk/CareConnect-AllergyIntolerance-1.structuredefinition.xml</w:t>
             </w:r>
           </w:p>
         </w:tc>
@@ -2249,47 +2111,7 @@
                 <w:szCs w:val="21"/>
                 <w:shd w:val="clear" w:color="auto" w:fill="F5F5F5"/>
               </w:rPr>
-              <w:t>http</w:t>
-            </w:r>
-            <w:r>
-              <w:rPr>
-                <w:rFonts w:cs="Arial"/>
-                <w:color w:val="333333"/>
-                <w:sz w:val="21"/>
-                <w:szCs w:val="21"/>
-                <w:shd w:val="clear" w:color="auto" w:fill="F5F5F5"/>
-              </w:rPr>
-              <w:t>s</w:t>
-            </w:r>
-            <w:r>
-              <w:rPr>
-                <w:rFonts w:cs="Arial"/>
-                <w:color w:val="333333"/>
-                <w:sz w:val="21"/>
-                <w:szCs w:val="21"/>
-                <w:shd w:val="clear" w:color="auto" w:fill="F5F5F5"/>
-              </w:rPr>
-              <w:t>://</w:t>
-            </w:r>
-            <w:r>
-              <w:rPr>
-                <w:rFonts w:cs="Arial"/>
-                <w:color w:val="333333"/>
-                <w:sz w:val="21"/>
-                <w:szCs w:val="21"/>
-                <w:shd w:val="clear" w:color="auto" w:fill="F5F5F5"/>
-              </w:rPr>
-              <w:t>fhir.</w:t>
-            </w:r>
-            <w:r>
-              <w:rPr>
-                <w:rFonts w:cs="Arial"/>
-                <w:color w:val="333333"/>
-                <w:sz w:val="21"/>
-                <w:szCs w:val="21"/>
-                <w:shd w:val="clear" w:color="auto" w:fill="F5F5F5"/>
-              </w:rPr>
-              <w:t>hl7.org.uk/CareConnect-Immunization-1.structuredefinition.xml</w:t>
+              <w:t>https://fhir.hl7.org.uk/CareConnect-Immunization-1.structuredefinition.xml</w:t>
             </w:r>
           </w:p>
         </w:tc>
@@ -2318,47 +2140,7 @@
                 <w:szCs w:val="21"/>
                 <w:shd w:val="clear" w:color="auto" w:fill="FFFFFF"/>
               </w:rPr>
-              <w:t>http</w:t>
-            </w:r>
-            <w:r>
-              <w:rPr>
-                <w:rFonts w:cs="Arial"/>
-                <w:color w:val="333333"/>
-                <w:sz w:val="21"/>
-                <w:szCs w:val="21"/>
-                <w:shd w:val="clear" w:color="auto" w:fill="FFFFFF"/>
-              </w:rPr>
-              <w:t>s</w:t>
-            </w:r>
-            <w:r>
-              <w:rPr>
-                <w:rFonts w:cs="Arial"/>
-                <w:color w:val="333333"/>
-                <w:sz w:val="21"/>
-                <w:szCs w:val="21"/>
-                <w:shd w:val="clear" w:color="auto" w:fill="FFFFFF"/>
-              </w:rPr>
-              <w:t>://</w:t>
-            </w:r>
-            <w:r>
-              <w:rPr>
-                <w:rFonts w:cs="Arial"/>
-                <w:color w:val="333333"/>
-                <w:sz w:val="21"/>
-                <w:szCs w:val="21"/>
-                <w:shd w:val="clear" w:color="auto" w:fill="FFFFFF"/>
-              </w:rPr>
-              <w:t>fhir.</w:t>
-            </w:r>
-            <w:r>
-              <w:rPr>
-                <w:rFonts w:cs="Arial"/>
-                <w:color w:val="333333"/>
-                <w:sz w:val="21"/>
-                <w:szCs w:val="21"/>
-                <w:shd w:val="clear" w:color="auto" w:fill="FFFFFF"/>
-              </w:rPr>
-              <w:t>hl7.org.uk/CareConnect-MedicationOrder-1.structuredefinition.xml</w:t>
+              <w:t>https://fhir.hl7.org.uk/CareConnect-MedicationOrder-1.structuredefinition.xml</w:t>
             </w:r>
           </w:p>
         </w:tc>
@@ -3093,6 +2875,70 @@
     </w:p>
     <w:p/>
     <w:p>
+      <w:r>
+        <w:t>We’ve not included any code for the sections at this point. This is because we will go straight on to a Composition with structured data. The code below shows how sections could be coded.</w:t>
+      </w:r>
+    </w:p>
+    <w:p/>
+    <w:p>
+      <w:pPr>
+        <w:jc w:val="center"/>
+      </w:pPr>
+      <w:r>
+        <w:drawing>
+          <wp:inline distT="0" distB="0" distL="0" distR="0" wp14:anchorId="2274DA9A" wp14:editId="77F313B8">
+            <wp:extent cx="3514725" cy="1766751"/>
+            <wp:effectExtent l="0" t="0" r="0" b="5080"/>
+            <wp:docPr id="1026" name="Picture 2"/>
+            <wp:cNvGraphicFramePr>
+              <a:graphicFrameLocks xmlns:a="http://schemas.openxmlformats.org/drawingml/2006/main" noChangeAspect="1"/>
+            </wp:cNvGraphicFramePr>
+            <a:graphic xmlns:a="http://schemas.openxmlformats.org/drawingml/2006/main">
+              <a:graphicData uri="http://schemas.openxmlformats.org/drawingml/2006/picture">
+                <pic:pic xmlns:pic="http://schemas.openxmlformats.org/drawingml/2006/picture">
+                  <pic:nvPicPr>
+                    <pic:cNvPr id="1026" name="Picture 2"/>
+                    <pic:cNvPicPr>
+                      <a:picLocks noChangeAspect="1" noChangeArrowheads="1"/>
+                    </pic:cNvPicPr>
+                  </pic:nvPicPr>
+                  <pic:blipFill>
+                    <a:blip r:embed="rId35">
+                      <a:extLst>
+                        <a:ext uri="{28A0092B-C50C-407E-A947-70E740481C1C}">
+                          <a14:useLocalDpi xmlns:a14="http://schemas.microsoft.com/office/drawing/2010/main" val="0"/>
+                        </a:ext>
+                      </a:extLst>
+                    </a:blip>
+                    <a:srcRect/>
+                    <a:stretch>
+                      <a:fillRect/>
+                    </a:stretch>
+                  </pic:blipFill>
+                  <pic:spPr bwMode="auto">
+                    <a:xfrm>
+                      <a:off x="0" y="0"/>
+                      <a:ext cx="3524947" cy="1771889"/>
+                    </a:xfrm>
+                    <a:prstGeom prst="rect">
+                      <a:avLst/>
+                    </a:prstGeom>
+                    <a:noFill/>
+                    <a:ln>
+                      <a:noFill/>
+                    </a:ln>
+                    <a:effectLst/>
+                    <a:extLst/>
+                  </pic:spPr>
+                </pic:pic>
+              </a:graphicData>
+            </a:graphic>
+          </wp:inline>
+        </w:drawing>
+      </w:r>
+    </w:p>
+    <w:p/>
+    <w:p>
       <w:pPr>
         <w:pStyle w:val="Heading2"/>
       </w:pPr>
@@ -3128,6 +2974,7 @@
           <w:noProof/>
           <w:lang w:eastAsia="en-GB"/>
         </w:rPr>
+        <w:lastRenderedPageBreak/>
         <w:drawing>
           <wp:inline distT="0" distB="0" distL="0" distR="0">
             <wp:extent cx="4743450" cy="2214136"/>
@@ -3146,7 +2993,7 @@
                     </pic:cNvPicPr>
                   </pic:nvPicPr>
                   <pic:blipFill>
-                    <a:blip r:embed="rId35">
+                    <a:blip r:embed="rId36">
                       <a:extLst>
                         <a:ext uri="{28A0092B-C50C-407E-A947-70E740481C1C}">
                           <a14:useLocalDpi xmlns:a14="http://schemas.microsoft.com/office/drawing/2010/main" val="0"/>
@@ -3193,11 +3040,13 @@
         <w:t>The Bundle is set to type Document which is used to denote this is a FHIR Document with Composition as the first resource.</w:t>
       </w:r>
     </w:p>
+    <w:p/>
     <w:p>
       <w:r>
         <w:t>From the composition profile we need to add a reference to the resource and coding for the section. The previous code sample now becomes:</w:t>
       </w:r>
     </w:p>
+    <w:p/>
     <w:p>
       <w:pPr>
         <w:jc w:val="center"/>
@@ -3207,7 +3056,6 @@
           <w:noProof/>
           <w:lang w:eastAsia="en-GB"/>
         </w:rPr>
-        <w:lastRenderedPageBreak/>
         <w:drawing>
           <wp:inline distT="0" distB="0" distL="0" distR="0">
             <wp:extent cx="5061782" cy="3657600"/>
@@ -3226,7 +3074,7 @@
                     </pic:cNvPicPr>
                   </pic:nvPicPr>
                   <pic:blipFill>
-                    <a:blip r:embed="rId36">
+                    <a:blip r:embed="rId37">
                       <a:extLst>
                         <a:ext uri="{28A0092B-C50C-407E-A947-70E740481C1C}">
                           <a14:useLocalDpi xmlns:a14="http://schemas.microsoft.com/office/drawing/2010/main" val="0"/>
@@ -3310,6 +3158,7 @@
         <w:rPr>
           <w:i/>
         </w:rPr>
+        <w:lastRenderedPageBreak/>
         <w:t>C:\test\Composition</w:t>
       </w:r>
       <w:r>
@@ -3319,13 +3168,7 @@
         <w:rPr>
           <w:i/>
         </w:rPr>
-        <w:t>C:\test\Composition</w:t>
-      </w:r>
-      <w:r>
-        <w:rPr>
-          <w:i/>
-        </w:rPr>
-        <w:t>\Output</w:t>
+        <w:t>C:\test\Composition\Output</w:t>
       </w:r>
       <w:r>
         <w:t xml:space="preserve"> folders.</w:t>
@@ -3347,8 +3190,6 @@
       <w:r>
         <w:t xml:space="preserve">The tests are minimal, enough to demonstrate how to test. </w:t>
       </w:r>
-      <w:bookmarkStart w:id="0" w:name="_GoBack"/>
-      <w:bookmarkEnd w:id="0"/>
     </w:p>
     <w:p/>
     <w:p/>
@@ -3360,7 +3201,7 @@
     <w:p/>
     <w:p/>
     <w:sectPr>
-      <w:footerReference w:type="default" r:id="rId37"/>
+      <w:footerReference w:type="default" r:id="rId38"/>
       <w:pgSz w:w="11906" w:h="16838"/>
       <w:pgMar w:top="1440" w:right="1440" w:bottom="1440" w:left="1440" w:header="708" w:footer="708" w:gutter="0"/>
       <w:cols w:space="708"/>
@@ -5015,7 +4856,7 @@
 </file>
 
 <file path=customXml/itemProps1.xml><?xml version="1.0" encoding="utf-8"?>
-<ds:datastoreItem xmlns:ds="http://schemas.openxmlformats.org/officeDocument/2006/customXml" ds:itemID="{118AD6B2-6F10-4B3D-93DC-25A3742B0656}">
+<ds:datastoreItem xmlns:ds="http://schemas.openxmlformats.org/officeDocument/2006/customXml" ds:itemID="{EF0ACE8D-793A-463B-B668-7E9C8CB5166E}">
   <ds:schemaRefs>
     <ds:schemaRef ds:uri="http://schemas.openxmlformats.org/officeDocument/2006/bibliography"/>
   </ds:schemaRefs>

</xml_diff>